<commit_message>
Tabla documento, preparacion de datos, vectorizacion
</commit_message>
<xml_diff>
--- a/Etapa_1/Documento1.docx
+++ b/Etapa_1/Documento1.docx
@@ -111,8 +111,18 @@
           <w:sz w:val="32"/>
           <w:szCs w:val="32"/>
         </w:rPr>
-        <w:t>Paola Campiño</w:t>
+        <w:t xml:space="preserve">Paola </w:t>
       </w:r>
+      <w:proofErr w:type="spellStart"/>
+      <w:r>
+        <w:rPr>
+          <w:rFonts w:ascii="Arial" w:eastAsia="Arial" w:hAnsi="Arial" w:cs="Arial"/>
+          <w:sz w:val="32"/>
+          <w:szCs w:val="32"/>
+        </w:rPr>
+        <w:t>Campiño</w:t>
+      </w:r>
+      <w:proofErr w:type="spellEnd"/>
     </w:p>
     <w:p>
       <w:pPr>
@@ -586,6 +596,9 @@
             <w:r>
               <w:t xml:space="preserve"> y que son mejor resaltados por los espectadores</w:t>
             </w:r>
+            <w:r>
+              <w:t>.</w:t>
+            </w:r>
           </w:p>
         </w:tc>
       </w:tr>
@@ -603,6 +616,39 @@
                 <w:rFonts w:ascii="Calibri" w:eastAsia="Calibri" w:hAnsi="Calibri" w:cs="Calibri"/>
               </w:rPr>
               <w:t>Enfoque analítico (Descripción del requerimiento desde el punto de vista de aprendizaje automático)</w:t>
+            </w:r>
+          </w:p>
+        </w:tc>
+        <w:tc>
+          <w:tcPr>
+            <w:tcW w:w="6690" w:type="dxa"/>
+          </w:tcPr>
+          <w:p>
+            <w:r>
+              <w:t>Llegar a obtener un modelo con una alta precisión para analizar las reseñas sobre las películas y lograr clasificar de la mejor manera si son negativas o positivas.</w:t>
+            </w:r>
+          </w:p>
+        </w:tc>
+      </w:tr>
+      <w:tr>
+        <w:trPr>
+          <w:trHeight w:val="300"/>
+        </w:trPr>
+        <w:tc>
+          <w:tcPr>
+            <w:tcW w:w="2325" w:type="dxa"/>
+          </w:tcPr>
+          <w:p>
+            <w:pPr>
+              <w:rPr>
+                <w:rFonts w:ascii="Calibri" w:eastAsia="Calibri" w:hAnsi="Calibri" w:cs="Calibri"/>
+              </w:rPr>
+            </w:pPr>
+            <w:r>
+              <w:rPr>
+                <w:rFonts w:ascii="Calibri" w:eastAsia="Calibri" w:hAnsi="Calibri" w:cs="Calibri"/>
+              </w:rPr>
+              <w:t>Organización y rol dentro de ella que se beneficia con la oportunidad definida</w:t>
             </w:r>
           </w:p>
         </w:tc>
@@ -622,48 +668,25 @@
             <w:tcW w:w="2325" w:type="dxa"/>
           </w:tcPr>
           <w:p>
-            <w:pPr>
+            <w:proofErr w:type="gramStart"/>
+            <w:r>
               <w:rPr>
                 <w:rFonts w:ascii="Calibri" w:eastAsia="Calibri" w:hAnsi="Calibri" w:cs="Calibri"/>
               </w:rPr>
-            </w:pPr>
-            <w:r>
-              <w:rPr>
-                <w:rFonts w:ascii="Calibri" w:eastAsia="Calibri" w:hAnsi="Calibri" w:cs="Calibri"/>
-              </w:rPr>
-              <w:t>Organización y rol dentro de ella que se beneficia con la oportunidad definida</w:t>
-            </w:r>
+              <w:t>Técnicas y algoritmos a utilizar</w:t>
+            </w:r>
+            <w:proofErr w:type="gramEnd"/>
           </w:p>
         </w:tc>
         <w:tc>
           <w:tcPr>
             <w:tcW w:w="6690" w:type="dxa"/>
           </w:tcPr>
-          <w:p/>
-        </w:tc>
-      </w:tr>
-      <w:tr>
-        <w:trPr>
-          <w:trHeight w:val="300"/>
-        </w:trPr>
-        <w:tc>
-          <w:tcPr>
-            <w:tcW w:w="2325" w:type="dxa"/>
-          </w:tcPr>
           <w:p>
             <w:r>
-              <w:rPr>
-                <w:rFonts w:ascii="Calibri" w:eastAsia="Calibri" w:hAnsi="Calibri" w:cs="Calibri"/>
-              </w:rPr>
-              <w:t>Técnicas y algoritmos a utilizar</w:t>
+              <w:t>Utilizaremos una técnica de clasificación y los algoritmos de regresión logística, arboles de decisión y SVM (máquinas de vectores de soporte).</w:t>
             </w:r>
           </w:p>
-        </w:tc>
-        <w:tc>
-          <w:tcPr>
-            <w:tcW w:w="6690" w:type="dxa"/>
-          </w:tcPr>
-          <w:p/>
         </w:tc>
       </w:tr>
     </w:tbl>
@@ -1011,6 +1034,7 @@
     <w:lsdException w:name="HTML Sample" w:semiHidden="1" w:unhideWhenUsed="1"/>
     <w:lsdException w:name="HTML Typewriter" w:semiHidden="1" w:unhideWhenUsed="1"/>
     <w:lsdException w:name="HTML Variable" w:semiHidden="1" w:unhideWhenUsed="1"/>
+    <w:lsdException w:name="Normal Table" w:semiHidden="1" w:unhideWhenUsed="1"/>
     <w:lsdException w:name="annotation subject" w:semiHidden="1" w:unhideWhenUsed="1"/>
     <w:lsdException w:name="No List" w:semiHidden="1" w:unhideWhenUsed="1"/>
     <w:lsdException w:name="Outline List 1" w:semiHidden="1" w:unhideWhenUsed="1"/>
@@ -1053,8 +1077,11 @@
     <w:lsdException w:name="Table Contemporary" w:semiHidden="1" w:unhideWhenUsed="1"/>
     <w:lsdException w:name="Table Elegant" w:semiHidden="1" w:unhideWhenUsed="1"/>
     <w:lsdException w:name="Table Professional" w:semiHidden="1" w:unhideWhenUsed="1"/>
+    <w:lsdException w:name="Table Subtle 1" w:semiHidden="1" w:unhideWhenUsed="1"/>
     <w:lsdException w:name="Table Subtle 2" w:semiHidden="1" w:unhideWhenUsed="1"/>
     <w:lsdException w:name="Table Web 1" w:semiHidden="1" w:unhideWhenUsed="1"/>
+    <w:lsdException w:name="Table Web 2" w:semiHidden="1" w:unhideWhenUsed="1"/>
+    <w:lsdException w:name="Table Web 3" w:semiHidden="1" w:unhideWhenUsed="1"/>
     <w:lsdException w:name="Balloon Text" w:semiHidden="1" w:unhideWhenUsed="1"/>
     <w:lsdException w:name="Table Grid" w:uiPriority="39"/>
     <w:lsdException w:name="Table Theme" w:semiHidden="1" w:unhideWhenUsed="1"/>

</xml_diff>